<commit_message>
Adding information on LLD to modify operations.
</commit_message>
<xml_diff>
--- a/Documentation/CSV LLD.docx
+++ b/Documentation/CSV LLD.docx
@@ -38,14 +38,54 @@
       </w:pPr>
       <w:r>
         <w:rPr/>
-      </w:r>
-    </w:p>
-    <w:p>
-      <w:pPr>
-        <w:pStyle w:val="Normal"/>
-        <w:rPr/>
-      </w:pPr>
-      <w:bookmarkStart w:id="0" w:name="__DdeLink__388_1617739184"/>
+        <w:t>CSV Quote = “”</w:t>
+      </w:r>
+    </w:p>
+    <w:p>
+      <w:pPr>
+        <w:pStyle w:val="Normal"/>
+        <w:rPr/>
+      </w:pPr>
+      <w:r>
+        <w:rPr/>
+      </w:r>
+    </w:p>
+    <w:p>
+      <w:pPr>
+        <w:pStyle w:val="Normal"/>
+        <w:rPr/>
+      </w:pPr>
+      <w:r>
+        <w:rPr/>
+        <w:t>Operation:</w:t>
+      </w:r>
+    </w:p>
+    <w:p>
+      <w:pPr>
+        <w:pStyle w:val="Normal"/>
+        <w:rPr/>
+      </w:pPr>
+      <w:r>
+        <w:rPr/>
+        <w:t>A → Add an employee</w:t>
+      </w:r>
+    </w:p>
+    <w:p>
+      <w:pPr>
+        <w:pStyle w:val="Normal"/>
+        <w:rPr/>
+      </w:pPr>
+      <w:r>
+        <w:rPr/>
+        <w:t>file must be:</w:t>
+      </w:r>
+    </w:p>
+    <w:p>
+      <w:pPr>
+        <w:pStyle w:val="Normal"/>
+        <w:rPr/>
+      </w:pPr>
+      <w:bookmarkStart w:id="0" w:name="__DdeLink__13_1847215938"/>
       <w:bookmarkEnd w:id="0"/>
       <w:r>
         <w:rPr/>
@@ -59,26 +99,7 @@
       </w:pPr>
       <w:r>
         <w:rPr/>
-      </w:r>
-    </w:p>
-    <w:p>
-      <w:pPr>
-        <w:pStyle w:val="Normal"/>
-        <w:rPr/>
-      </w:pPr>
-      <w:r>
-        <w:rPr/>
-        <w:t>Operation:</w:t>
-      </w:r>
-    </w:p>
-    <w:p>
-      <w:pPr>
-        <w:pStyle w:val="Normal"/>
-        <w:rPr/>
-      </w:pPr>
-      <w:r>
-        <w:rPr/>
-        <w:t>A → Add an employee</w:t>
+        <w:t>R → Remove an employee</w:t>
       </w:r>
     </w:p>
     <w:p>
@@ -98,17 +119,17 @@
       </w:pPr>
       <w:r>
         <w:rPr/>
-        <w:t>Operation, Name, Surname, Age, Position, Salary</w:t>
-      </w:r>
-    </w:p>
-    <w:p>
-      <w:pPr>
-        <w:pStyle w:val="Normal"/>
-        <w:rPr/>
-      </w:pPr>
-      <w:r>
-        <w:rPr/>
-        <w:t>R → Remove an employee</w:t>
+        <w:t>Operation, Name, Surname</w:t>
+      </w:r>
+    </w:p>
+    <w:p>
+      <w:pPr>
+        <w:pStyle w:val="Normal"/>
+        <w:rPr/>
+      </w:pPr>
+      <w:r>
+        <w:rPr/>
+        <w:t>M → Modify attributes of an employee</w:t>
       </w:r>
     </w:p>
     <w:p>
@@ -128,7 +149,66 @@
       </w:pPr>
       <w:r>
         <w:rPr/>
-        <w:t>Operation, Name, Surname</w:t>
+        <w:t>Operation, ID, Name, Surname, Age, Position, Salary</w:t>
+      </w:r>
+    </w:p>
+    <w:p>
+      <w:pPr>
+        <w:pStyle w:val="Normal"/>
+        <w:rPr/>
+      </w:pPr>
+      <w:r>
+        <w:rPr/>
+        <w:t>Mandatory fields:</w:t>
+      </w:r>
+    </w:p>
+    <w:p>
+      <w:pPr>
+        <w:pStyle w:val="Normal"/>
+        <w:rPr/>
+      </w:pPr>
+      <w:r>
+        <w:rPr/>
+        <w:t>Operation, ID</w:t>
+      </w:r>
+    </w:p>
+    <w:p>
+      <w:pPr>
+        <w:pStyle w:val="Normal"/>
+        <w:rPr/>
+      </w:pPr>
+      <w:r>
+        <w:rPr/>
+        <w:t>User must just fill the fields that want modify, all the others must be empty</w:t>
+      </w:r>
+    </w:p>
+    <w:p>
+      <w:pPr>
+        <w:pStyle w:val="Normal"/>
+        <w:rPr/>
+      </w:pPr>
+      <w:r>
+        <w:rPr/>
+        <w:t>Example:</w:t>
+      </w:r>
+    </w:p>
+    <w:p>
+      <w:pPr>
+        <w:pStyle w:val="Normal"/>
+        <w:rPr/>
+      </w:pPr>
+      <w:r>
+        <w:rPr/>
+        <w:t>m,4,,,27,”Consultant”,,</w:t>
+      </w:r>
+    </w:p>
+    <w:p>
+      <w:pPr>
+        <w:pStyle w:val="Normal"/>
+        <w:rPr/>
+      </w:pPr>
+      <w:r>
+        <w:rPr/>
       </w:r>
     </w:p>
     <w:p>
@@ -156,6 +236,7 @@
       <w:pgNumType w:fmt="decimal"/>
       <w:formProt w:val="false"/>
       <w:textDirection w:val="lrTb"/>
+      <w:docGrid w:type="default" w:linePitch="240" w:charSpace="4294961151"/>
     </w:sectPr>
   </w:body>
 </w:document>
@@ -167,15 +248,12 @@
     <w:rPrDefault>
       <w:rPr>
         <w:rFonts w:ascii="Liberation Serif" w:hAnsi="Liberation Serif" w:eastAsia="SimSun" w:cs="Mangal"/>
-        <w:sz w:val="24"/>
         <w:szCs w:val="24"/>
         <w:lang w:val="en-GB" w:eastAsia="zh-CN" w:bidi="hi-IN"/>
       </w:rPr>
     </w:rPrDefault>
     <w:pPrDefault>
-      <w:pPr>
-        <w:widowControl/>
-      </w:pPr>
+      <w:pPr/>
     </w:pPrDefault>
   </w:docDefaults>
   <w:style w:type="paragraph" w:styleId="Normal">
@@ -183,10 +261,12 @@
     <w:qFormat/>
     <w:pPr>
       <w:widowControl/>
+      <w:bidi w:val="0"/>
+      <w:jc w:val="left"/>
     </w:pPr>
     <w:rPr>
       <w:rFonts w:ascii="Liberation Serif" w:hAnsi="Liberation Serif" w:eastAsia="SimSun" w:cs="Mangal"/>
-      <w:color w:val="auto"/>
+      <w:color w:val="00000A"/>
       <w:sz w:val="24"/>
       <w:szCs w:val="24"/>
       <w:lang w:val="en-GB" w:eastAsia="zh-CN" w:bidi="hi-IN"/>

</xml_diff>